<commit_message>
add constrain and clear data
</commit_message>
<xml_diff>
--- a/Englishor/Doc/ĐỒ ÁN.docx
+++ b/Englishor/Doc/ĐỒ ÁN.docx
@@ -580,7 +580,7 @@
                 <v:stroke joinstyle="miter"/>
                 <v:path gradientshapeok="t" o:connecttype="rect"/>
               </v:shapetype>
-              <v:shape id="Text_x0020_Box_x0020_9" o:spid="_x0000_s1026" type="#_x0000_t202" style="position:absolute;left:0;text-align:left;margin-left:-1.8pt;margin-top:3.3pt;width:474.8pt;height:701.25pt;z-index:251659264;visibility:visible;mso-wrap-style:square;mso-width-percent:0;mso-height-percent:0;mso-wrap-distance-left:9pt;mso-wrap-distance-top:0;mso-wrap-distance-right:9pt;mso-wrap-distance-bottom:0;mso-position-horizontal:absolute;mso-position-horizontal-relative:text;mso-position-vertical:absolute;mso-position-vertical-relative:text;mso-width-percent:0;mso-height-percent:0;mso-width-relative:margin;mso-height-relative:margin;v-text-anchor:top" o:gfxdata="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" strokeweight="4.5pt">
+              <v:shape id="Text Box 9" o:spid="_x0000_s1026" type="#_x0000_t202" style="position:absolute;left:0;text-align:left;margin-left:-1.8pt;margin-top:3.3pt;width:474.8pt;height:701.25pt;z-index:251659264;visibility:visible;mso-wrap-style:square;mso-width-percent:0;mso-height-percent:0;mso-wrap-distance-left:9pt;mso-wrap-distance-top:0;mso-wrap-distance-right:9pt;mso-wrap-distance-bottom:0;mso-position-horizontal:absolute;mso-position-horizontal-relative:text;mso-position-vertical:absolute;mso-position-vertical-relative:text;mso-width-percent:0;mso-height-percent:0;mso-width-relative:margin;mso-height-relative:margin;v-text-anchor:top" o:gfxdata="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" strokeweight="4.5pt">
                 <v:stroke linestyle="thickThin"/>
                 <v:textbox>
                   <w:txbxContent>
@@ -14292,7 +14292,7 @@
           <w:numId w:val="32"/>
         </w:numPr>
         <w:jc w:val="left"/>
-        <w:outlineLvl w:val="1"/>
+        <w:outlineLvl w:val="2"/>
         <w:rPr>
           <w:lang w:val="vi-VN"/>
         </w:rPr>
@@ -14312,7 +14312,6 @@
           <w:numId w:val="30"/>
         </w:numPr>
         <w:jc w:val="left"/>
-        <w:outlineLvl w:val="1"/>
         <w:rPr>
           <w:lang w:val="vi-VN"/>
         </w:rPr>
@@ -14344,7 +14343,6 @@
         <w:pStyle w:val="ListParagraph"/>
         <w:ind w:left="0"/>
         <w:jc w:val="center"/>
-        <w:outlineLvl w:val="1"/>
         <w:rPr>
           <w:lang w:val="vi-VN"/>
         </w:rPr>
@@ -14529,7 +14527,6 @@
           <w:numId w:val="30"/>
         </w:numPr>
         <w:jc w:val="left"/>
-        <w:outlineLvl w:val="1"/>
         <w:rPr>
           <w:lang w:val="vi-VN"/>
         </w:rPr>
@@ -14547,14 +14544,13 @@
         <w:pStyle w:val="ListParagraph"/>
         <w:ind w:left="0"/>
         <w:jc w:val="left"/>
-        <w:outlineLvl w:val="1"/>
-        <w:rPr>
-          <w:lang w:val="vi-VN"/>
-        </w:rPr>
-      </w:pPr>
-      <w:r>
-        <w:rPr>
-          <w:lang w:val="vi-VN"/>
+        <w:rPr>
+          <w:lang w:val="vi-VN"/>
+        </w:rPr>
+      </w:pPr>
+      <w:r>
+        <w:rPr>
+          <w:noProof/>
         </w:rPr>
         <w:drawing>
           <wp:inline distT="0" distB="0" distL="0" distR="0" wp14:anchorId="02397BD4" wp14:editId="129D0862">
@@ -14601,7 +14597,6 @@
           <w:numId w:val="30"/>
         </w:numPr>
         <w:jc w:val="left"/>
-        <w:outlineLvl w:val="1"/>
         <w:rPr>
           <w:lang w:val="vi-VN"/>
         </w:rPr>
@@ -14629,7 +14624,7 @@
       </w:pPr>
       <w:r>
         <w:rPr>
-          <w:lang w:val="vi-VN"/>
+          <w:noProof/>
         </w:rPr>
         <w:drawing>
           <wp:inline distT="0" distB="0" distL="0" distR="0" wp14:anchorId="2C3727B9" wp14:editId="2CD65529">
@@ -14705,7 +14700,7 @@
       </w:pPr>
       <w:r>
         <w:rPr>
-          <w:lang w:val="vi-VN"/>
+          <w:noProof/>
         </w:rPr>
         <w:drawing>
           <wp:inline distT="0" distB="0" distL="0" distR="0" wp14:anchorId="3CCDA7E7" wp14:editId="7CAE10E3">
@@ -14762,6 +14757,7 @@
         </w:numPr>
         <w:spacing w:before="0" w:after="0" w:line="240" w:lineRule="auto"/>
         <w:jc w:val="left"/>
+        <w:outlineLvl w:val="2"/>
         <w:rPr>
           <w:lang w:val="vi-VN"/>
         </w:rPr>
@@ -15156,14 +15152,7 @@
                 <w:sz w:val="26"/>
                 <w:szCs w:val="26"/>
               </w:rPr>
-              <w:t xml:space="preserve">Mã </w:t>
-            </w:r>
-            <w:r>
-              <w:rPr>
-                <w:sz w:val="26"/>
-                <w:szCs w:val="26"/>
-              </w:rPr>
-              <w:t>chủ đề</w:t>
+              <w:t>Mã chủ đề</w:t>
             </w:r>
           </w:p>
         </w:tc>
@@ -15879,14 +15868,7 @@
                 <w:sz w:val="26"/>
                 <w:szCs w:val="26"/>
               </w:rPr>
-              <w:t xml:space="preserve">Mã </w:t>
-            </w:r>
-            <w:r>
-              <w:rPr>
-                <w:sz w:val="26"/>
-                <w:szCs w:val="26"/>
-              </w:rPr>
-              <w:t>độ khó</w:t>
+              <w:t>Mã độ khó</w:t>
             </w:r>
           </w:p>
         </w:tc>
@@ -16046,14 +16028,7 @@
                 <w:sz w:val="26"/>
                 <w:szCs w:val="26"/>
               </w:rPr>
-              <w:t xml:space="preserve">Tên </w:t>
-            </w:r>
-            <w:r>
-              <w:rPr>
-                <w:sz w:val="26"/>
-                <w:szCs w:val="26"/>
-              </w:rPr>
-              <w:t>độ khó</w:t>
+              <w:t>Tên độ khó</w:t>
             </w:r>
           </w:p>
         </w:tc>
@@ -16432,14 +16407,7 @@
                 <w:sz w:val="26"/>
                 <w:szCs w:val="26"/>
               </w:rPr>
-              <w:t xml:space="preserve">Mã </w:t>
-            </w:r>
-            <w:r>
-              <w:rPr>
-                <w:sz w:val="26"/>
-                <w:szCs w:val="26"/>
-              </w:rPr>
-              <w:t>từ</w:t>
+              <w:t>Mã từ</w:t>
             </w:r>
           </w:p>
         </w:tc>
@@ -17314,14 +17282,7 @@
                 <w:sz w:val="26"/>
                 <w:szCs w:val="26"/>
               </w:rPr>
-              <w:t xml:space="preserve">Mã </w:t>
-            </w:r>
-            <w:r>
-              <w:rPr>
-                <w:sz w:val="26"/>
-                <w:szCs w:val="26"/>
-              </w:rPr>
-              <w:t>câu hỏi</w:t>
+              <w:t>Mã câu hỏi</w:t>
             </w:r>
           </w:p>
         </w:tc>
@@ -19706,14 +19667,7 @@
                 <w:sz w:val="26"/>
                 <w:szCs w:val="26"/>
               </w:rPr>
-              <w:t xml:space="preserve">Mã </w:t>
-            </w:r>
-            <w:r>
-              <w:rPr>
-                <w:sz w:val="26"/>
-                <w:szCs w:val="26"/>
-              </w:rPr>
-              <w:t>từ đồng nghĩa</w:t>
+              <w:t>Mã từ đồng nghĩa</w:t>
             </w:r>
           </w:p>
         </w:tc>
@@ -20101,14 +20055,7 @@
                 <w:sz w:val="26"/>
                 <w:szCs w:val="26"/>
               </w:rPr>
-              <w:t>id</w:t>
-            </w:r>
-            <w:r>
-              <w:rPr>
-                <w:sz w:val="26"/>
-                <w:szCs w:val="26"/>
-              </w:rPr>
-              <w:t>QuestionLv3</w:t>
+              <w:t>idQuestionLv3</w:t>
             </w:r>
           </w:p>
         </w:tc>
@@ -20596,14 +20543,7 @@
                 <w:sz w:val="26"/>
                 <w:szCs w:val="26"/>
               </w:rPr>
-              <w:t xml:space="preserve">Mã </w:t>
-            </w:r>
-            <w:r>
-              <w:rPr>
-                <w:sz w:val="26"/>
-                <w:szCs w:val="26"/>
-              </w:rPr>
-              <w:t>phiên thực hành</w:t>
+              <w:t>Mã phiên thực hành</w:t>
             </w:r>
           </w:p>
         </w:tc>
@@ -20991,14 +20931,7 @@
                 <w:sz w:val="26"/>
                 <w:szCs w:val="26"/>
               </w:rPr>
-              <w:t>pointLv</w:t>
-            </w:r>
-            <w:r>
-              <w:rPr>
-                <w:sz w:val="26"/>
-                <w:szCs w:val="26"/>
-              </w:rPr>
-              <w:t>2</w:t>
+              <w:t>pointLv2</w:t>
             </w:r>
           </w:p>
         </w:tc>
@@ -21158,14 +21091,7 @@
                 <w:sz w:val="26"/>
                 <w:szCs w:val="26"/>
               </w:rPr>
-              <w:t>pointLv</w:t>
-            </w:r>
-            <w:r>
-              <w:rPr>
-                <w:sz w:val="26"/>
-                <w:szCs w:val="26"/>
-              </w:rPr>
-              <w:t>3</w:t>
+              <w:t>pointLv3</w:t>
             </w:r>
           </w:p>
         </w:tc>
@@ -21324,14 +21250,7 @@
                 <w:sz w:val="26"/>
                 <w:szCs w:val="26"/>
               </w:rPr>
-              <w:t>pointLv</w:t>
-            </w:r>
-            <w:r>
-              <w:rPr>
-                <w:sz w:val="26"/>
-                <w:szCs w:val="26"/>
-              </w:rPr>
-              <w:t>4</w:t>
+              <w:t>pointLv4</w:t>
             </w:r>
           </w:p>
         </w:tc>
@@ -21491,14 +21410,7 @@
                 <w:sz w:val="26"/>
                 <w:szCs w:val="26"/>
               </w:rPr>
-              <w:t>pointLv</w:t>
-            </w:r>
-            <w:r>
-              <w:rPr>
-                <w:sz w:val="26"/>
-                <w:szCs w:val="26"/>
-              </w:rPr>
-              <w:t>5</w:t>
+              <w:t>pointLv5</w:t>
             </w:r>
           </w:p>
         </w:tc>
@@ -21818,14 +21730,7 @@
                 <w:sz w:val="26"/>
                 <w:szCs w:val="26"/>
               </w:rPr>
-              <w:t>id</w:t>
-            </w:r>
-            <w:r>
-              <w:rPr>
-                <w:sz w:val="26"/>
-                <w:szCs w:val="26"/>
-              </w:rPr>
-              <w:t>Difficulty</w:t>
+              <w:t>idDifficulty</w:t>
             </w:r>
           </w:p>
         </w:tc>
@@ -21917,14 +21822,7 @@
                 <w:sz w:val="26"/>
                 <w:szCs w:val="26"/>
               </w:rPr>
-              <w:t xml:space="preserve">Mã </w:t>
-            </w:r>
-            <w:r>
-              <w:rPr>
-                <w:sz w:val="26"/>
-                <w:szCs w:val="26"/>
-              </w:rPr>
-              <w:t>độ khó</w:t>
+              <w:t>Mã độ khó</w:t>
             </w:r>
           </w:p>
         </w:tc>
@@ -21950,6 +21848,7 @@
         </w:numPr>
         <w:spacing w:before="0" w:after="0" w:line="240" w:lineRule="auto"/>
         <w:jc w:val="left"/>
+        <w:outlineLvl w:val="2"/>
         <w:rPr>
           <w:lang w:val="vi-VN"/>
         </w:rPr>
@@ -21990,13 +21889,13 @@
       </w:pPr>
       <w:r>
         <w:rPr>
-          <w:lang w:val="vi-VN"/>
+          <w:noProof/>
         </w:rPr>
         <w:lastRenderedPageBreak/>
         <w:drawing>
-          <wp:inline distT="0" distB="0" distL="0" distR="0" wp14:anchorId="3F6AAB60" wp14:editId="641BFF3E">
-            <wp:extent cx="5727700" cy="3704590"/>
-            <wp:effectExtent l="0" t="0" r="12700" b="3810"/>
+          <wp:inline distT="0" distB="0" distL="0" distR="0" wp14:anchorId="3F6AAB60" wp14:editId="3A1FA4AC">
+            <wp:extent cx="6542577" cy="4231640"/>
+            <wp:effectExtent l="0" t="0" r="10795" b="10160"/>
             <wp:docPr id="15" name="Picture 15"/>
             <wp:cNvGraphicFramePr>
               <a:graphicFrameLocks xmlns:a="http://schemas.openxmlformats.org/drawingml/2006/main" noChangeAspect="1"/>
@@ -22017,7 +21916,7 @@
                   <pic:spPr>
                     <a:xfrm>
                       <a:off x="0" y="0"/>
-                      <a:ext cx="5727700" cy="3704590"/>
+                      <a:ext cx="6548249" cy="4235309"/>
                     </a:xfrm>
                     <a:prstGeom prst="rect">
                       <a:avLst/>
@@ -22029,6 +21928,364 @@
           </wp:inline>
         </w:drawing>
       </w:r>
+    </w:p>
+    <w:p>
+      <w:pPr>
+        <w:pStyle w:val="ListParagraph"/>
+        <w:spacing w:before="0" w:after="0" w:line="240" w:lineRule="auto"/>
+        <w:ind w:left="0"/>
+        <w:jc w:val="center"/>
+        <w:rPr>
+          <w:lang w:val="vi-VN"/>
+        </w:rPr>
+      </w:pPr>
+    </w:p>
+    <w:p>
+      <w:pPr>
+        <w:pStyle w:val="Heading1"/>
+        <w:rPr>
+          <w:rFonts w:ascii="Times New Roman" w:hAnsi="Times New Roman" w:cs="Times New Roman"/>
+          <w:color w:val="000000" w:themeColor="text1"/>
+          <w:lang w:val="vi-VN"/>
+        </w:rPr>
+      </w:pPr>
+      <w:r>
+        <w:rPr>
+          <w:rFonts w:ascii="Times New Roman" w:hAnsi="Times New Roman" w:cs="Times New Roman"/>
+          <w:color w:val="000000" w:themeColor="text1"/>
+          <w:lang w:val="vi-VN"/>
+        </w:rPr>
+        <w:t>CHƯƠNG 4: CÀI ĐẶ</w:t>
+      </w:r>
+      <w:r>
+        <w:rPr>
+          <w:rFonts w:ascii="Times New Roman" w:hAnsi="Times New Roman" w:cs="Times New Roman"/>
+          <w:color w:val="000000" w:themeColor="text1"/>
+          <w:lang w:val="vi-VN"/>
+        </w:rPr>
+        <w:t xml:space="preserve">T </w:t>
+      </w:r>
+      <w:r>
+        <w:rPr>
+          <w:rFonts w:ascii="Times New Roman" w:hAnsi="Times New Roman" w:cs="Times New Roman"/>
+          <w:color w:val="000000" w:themeColor="text1"/>
+          <w:lang w:val="vi-VN"/>
+        </w:rPr>
+        <w:t>ỨNG DỤNG</w:t>
+      </w:r>
+    </w:p>
+    <w:p>
+      <w:pPr>
+        <w:pStyle w:val="ListParagraph"/>
+        <w:numPr>
+          <w:ilvl w:val="0"/>
+          <w:numId w:val="43"/>
+        </w:numPr>
+        <w:outlineLvl w:val="1"/>
+        <w:rPr>
+          <w:lang w:val="vi-VN"/>
+        </w:rPr>
+      </w:pPr>
+      <w:r>
+        <w:rPr>
+          <w:lang w:val="vi-VN"/>
+        </w:rPr>
+        <w:t>YÊU CẦU HỆ THỐNG</w:t>
+      </w:r>
+    </w:p>
+    <w:p>
+      <w:pPr>
+        <w:pStyle w:val="ListParagraph"/>
+        <w:numPr>
+          <w:ilvl w:val="1"/>
+          <w:numId w:val="43"/>
+        </w:numPr>
+        <w:outlineLvl w:val="2"/>
+        <w:rPr>
+          <w:lang w:val="vi-VN"/>
+        </w:rPr>
+      </w:pPr>
+      <w:r>
+        <w:rPr>
+          <w:lang w:val="vi-VN"/>
+        </w:rPr>
+        <w:t>YÊU CẦU CHO PHẦN VIẾT CHƯƠNG TRÌNH</w:t>
+      </w:r>
+    </w:p>
+    <w:p>
+      <w:pPr>
+        <w:pStyle w:val="ListParagraph"/>
+        <w:numPr>
+          <w:ilvl w:val="0"/>
+          <w:numId w:val="30"/>
+        </w:numPr>
+        <w:rPr>
+          <w:lang w:val="vi-VN"/>
+        </w:rPr>
+      </w:pPr>
+      <w:r>
+        <w:rPr>
+          <w:lang w:val="vi-VN"/>
+        </w:rPr>
+        <w:t>Xcode:</w:t>
+      </w:r>
+      <w:r>
+        <w:rPr>
+          <w:lang w:val="vi-VN"/>
+        </w:rPr>
+        <w:t xml:space="preserve"> </w:t>
+      </w:r>
+      <w:r>
+        <w:rPr>
+          <w:lang w:val="vi-VN"/>
+        </w:rPr>
+        <w:t xml:space="preserve">là bộ phát triển phần mềm tích hợp được Apple phát triển chạy trên hệ điều hành Mac để phát lập trình viên có thể phát triển phần mềm chạy trên hệ điều hành Mac và iOS. Phiên bản đầu tiên của XCode được phát hành vào năm 2003 và phiên bản hiện tại là </w:t>
+      </w:r>
+      <w:r>
+        <w:rPr>
+          <w:lang w:val="vi-VN"/>
+        </w:rPr>
+        <w:t>10</w:t>
+      </w:r>
+      <w:r>
+        <w:rPr>
+          <w:lang w:val="vi-VN"/>
+        </w:rPr>
+        <w:t>.1 được phát hành vào</w:t>
+      </w:r>
+      <w:r>
+        <w:rPr>
+          <w:lang w:val="vi-VN"/>
+        </w:rPr>
+        <w:t xml:space="preserve"> cuối năm 2018</w:t>
+      </w:r>
+      <w:r>
+        <w:rPr>
+          <w:lang w:val="vi-VN"/>
+        </w:rPr>
+        <w:t>. XCode được phát hành miễn phí cho người dùng Mac download thông qua chợ ứng dụng App Store.</w:t>
+      </w:r>
+      <w:r>
+        <w:rPr>
+          <w:lang w:val="vi-VN"/>
+        </w:rPr>
+        <w:t xml:space="preserve"> </w:t>
+      </w:r>
+    </w:p>
+    <w:p>
+      <w:pPr>
+        <w:pStyle w:val="ListParagraph"/>
+        <w:numPr>
+          <w:ilvl w:val="0"/>
+          <w:numId w:val="30"/>
+        </w:numPr>
+        <w:rPr>
+          <w:lang w:val="vi-VN"/>
+        </w:rPr>
+      </w:pPr>
+      <w:r>
+        <w:rPr>
+          <w:lang w:val="vi-VN"/>
+        </w:rPr>
+        <w:t xml:space="preserve">Github (không bắt buộc): là server của Git, dùng để quản lý source code một cách dễ dàng và an toàn. </w:t>
+      </w:r>
+    </w:p>
+    <w:p>
+      <w:pPr>
+        <w:pStyle w:val="ListParagraph"/>
+        <w:numPr>
+          <w:ilvl w:val="0"/>
+          <w:numId w:val="30"/>
+        </w:numPr>
+        <w:rPr>
+          <w:lang w:val="vi-VN"/>
+        </w:rPr>
+      </w:pPr>
+      <w:r>
+        <w:rPr>
+          <w:lang w:val="vi-VN"/>
+        </w:rPr>
+        <w:lastRenderedPageBreak/>
+        <w:t xml:space="preserve">SQLite: </w:t>
+      </w:r>
+      <w:r>
+        <w:rPr>
+          <w:lang w:val="vi-VN"/>
+        </w:rPr>
+        <w:t>là hệ thống cơ sở dữ liệu quan hệ nhỏ gọn, hoàn chỉnh, có thể cài đặt bên trong các trình ứng dụng khác. SQLite được Richard Hipp viết dưới dạng thư viện bằng ngôn ngữ lập trình C.</w:t>
+      </w:r>
+    </w:p>
+    <w:p>
+      <w:pPr>
+        <w:pStyle w:val="ListParagraph"/>
+        <w:ind w:left="1440"/>
+        <w:rPr>
+          <w:lang w:val="vi-VN"/>
+        </w:rPr>
+      </w:pPr>
+    </w:p>
+    <w:p>
+      <w:pPr>
+        <w:pStyle w:val="ListParagraph"/>
+        <w:numPr>
+          <w:ilvl w:val="1"/>
+          <w:numId w:val="43"/>
+        </w:numPr>
+        <w:outlineLvl w:val="2"/>
+        <w:rPr>
+          <w:lang w:val="vi-VN"/>
+        </w:rPr>
+      </w:pPr>
+      <w:r>
+        <w:rPr>
+          <w:lang w:val="vi-VN"/>
+        </w:rPr>
+        <w:t>YÊU CẦU CHO THIẾT BỊ CHẠY ỨNG DỤNG</w:t>
+      </w:r>
+    </w:p>
+    <w:p>
+      <w:pPr>
+        <w:pStyle w:val="ListParagraph"/>
+        <w:numPr>
+          <w:ilvl w:val="0"/>
+          <w:numId w:val="46"/>
+        </w:numPr>
+        <w:rPr>
+          <w:lang w:val="vi-VN"/>
+        </w:rPr>
+      </w:pPr>
+      <w:r>
+        <w:rPr>
+          <w:lang w:val="vi-VN"/>
+        </w:rPr>
+        <w:t>Ứng dụng chạy trên hệ điều hành iOS 8.0 trở lên, cần được cấp các quyền sau:</w:t>
+      </w:r>
+    </w:p>
+    <w:p>
+      <w:pPr>
+        <w:pStyle w:val="ListParagraph"/>
+        <w:numPr>
+          <w:ilvl w:val="0"/>
+          <w:numId w:val="47"/>
+        </w:numPr>
+        <w:rPr>
+          <w:lang w:val="vi-VN"/>
+        </w:rPr>
+      </w:pPr>
+      <w:r>
+        <w:rPr>
+          <w:lang w:val="vi-VN"/>
+        </w:rPr>
+        <w:t>Privacy - Microphone Usage Description</w:t>
+      </w:r>
+      <w:r>
+        <w:rPr>
+          <w:lang w:val="vi-VN"/>
+        </w:rPr>
+        <w:t xml:space="preserve">: </w:t>
+      </w:r>
+      <w:r>
+        <w:rPr>
+          <w:lang w:val="vi-VN"/>
+        </w:rPr>
+        <w:t>quyền truy cập micro để ứng dụng có thể nghe được bạn phát âm.</w:t>
+      </w:r>
+    </w:p>
+    <w:p>
+      <w:pPr>
+        <w:pStyle w:val="ListParagraph"/>
+        <w:numPr>
+          <w:ilvl w:val="0"/>
+          <w:numId w:val="47"/>
+        </w:numPr>
+        <w:rPr>
+          <w:lang w:val="vi-VN"/>
+        </w:rPr>
+      </w:pPr>
+      <w:r>
+        <w:rPr>
+          <w:lang w:val="vi-VN"/>
+        </w:rPr>
+        <w:t>Privacy - Speech Recognition Usage Description</w:t>
+      </w:r>
+      <w:r>
+        <w:rPr>
+          <w:lang w:val="vi-VN"/>
+        </w:rPr>
+        <w:t>: quyền nhận dạng lời nói để có thể biết được bạn vừa phát âm gì.</w:t>
+      </w:r>
+    </w:p>
+    <w:p>
+      <w:pPr>
+        <w:pStyle w:val="ListParagraph"/>
+        <w:numPr>
+          <w:ilvl w:val="0"/>
+          <w:numId w:val="48"/>
+        </w:numPr>
+        <w:ind w:left="1843"/>
+        <w:rPr>
+          <w:lang w:val="vi-VN"/>
+        </w:rPr>
+      </w:pPr>
+      <w:r>
+        <w:rPr>
+          <w:lang w:val="vi-VN"/>
+        </w:rPr>
+        <w:t xml:space="preserve">Thiết bị cần có kết nối mạng để giao tiếp với server Dialogflow của Google và server </w:t>
+      </w:r>
+      <w:r>
+        <w:rPr>
+          <w:lang w:val="vi-VN"/>
+        </w:rPr>
+        <w:t>Speech Recognition</w:t>
+      </w:r>
+      <w:r>
+        <w:rPr>
+          <w:lang w:val="vi-VN"/>
+        </w:rPr>
+        <w:t xml:space="preserve"> của Apple</w:t>
+      </w:r>
+    </w:p>
+    <w:p>
+      <w:pPr>
+        <w:pStyle w:val="ListParagraph"/>
+        <w:ind w:left="1843"/>
+        <w:rPr>
+          <w:lang w:val="vi-VN"/>
+        </w:rPr>
+      </w:pPr>
+    </w:p>
+    <w:p>
+      <w:pPr>
+        <w:pStyle w:val="ListParagraph"/>
+        <w:numPr>
+          <w:ilvl w:val="0"/>
+          <w:numId w:val="43"/>
+        </w:numPr>
+        <w:outlineLvl w:val="1"/>
+        <w:rPr>
+          <w:lang w:val="vi-VN"/>
+        </w:rPr>
+      </w:pPr>
+      <w:r>
+        <w:rPr>
+          <w:lang w:val="vi-VN"/>
+        </w:rPr>
+        <w:t>NGUỒN DỮ LIỆU</w:t>
+      </w:r>
+    </w:p>
+    <w:p>
+      <w:pPr>
+        <w:pStyle w:val="ListParagraph"/>
+        <w:numPr>
+          <w:ilvl w:val="1"/>
+          <w:numId w:val="43"/>
+        </w:numPr>
+        <w:outlineLvl w:val="1"/>
+        <w:rPr>
+          <w:lang w:val="vi-VN"/>
+        </w:rPr>
+      </w:pPr>
       <w:bookmarkStart w:id="51" w:name="_GoBack"/>
       <w:bookmarkEnd w:id="51"/>
     </w:p>
@@ -22139,7 +22396,7 @@
         <w:rStyle w:val="PageNumber"/>
         <w:noProof/>
       </w:rPr>
-      <w:t>37</w:t>
+      <w:t>38</w:t>
     </w:r>
     <w:r>
       <w:rPr>
@@ -22636,6 +22893,127 @@
     </w:lvl>
   </w:abstractNum>
   <w:abstractNum w:abstractNumId="4">
+    <w:nsid w:val="0ABB5567"/>
+    <w:multiLevelType w:val="multilevel"/>
+    <w:tmpl w:val="99340060"/>
+    <w:lvl w:ilvl="0">
+      <w:start w:val="1"/>
+      <w:numFmt w:val="decimal"/>
+      <w:lvlText w:val="%1."/>
+      <w:lvlJc w:val="left"/>
+      <w:pPr>
+        <w:ind w:left="720" w:hanging="360"/>
+      </w:pPr>
+      <w:rPr>
+        <w:rFonts w:hint="default"/>
+      </w:rPr>
+    </w:lvl>
+    <w:lvl w:ilvl="1">
+      <w:start w:val="1"/>
+      <w:numFmt w:val="decimal"/>
+      <w:isLgl/>
+      <w:lvlText w:val="%1.%2."/>
+      <w:lvlJc w:val="left"/>
+      <w:pPr>
+        <w:ind w:left="1080" w:hanging="720"/>
+      </w:pPr>
+      <w:rPr>
+        <w:rFonts w:hint="default"/>
+      </w:rPr>
+    </w:lvl>
+    <w:lvl w:ilvl="2">
+      <w:start w:val="1"/>
+      <w:numFmt w:val="decimal"/>
+      <w:isLgl/>
+      <w:lvlText w:val="%1.%2.%3."/>
+      <w:lvlJc w:val="left"/>
+      <w:pPr>
+        <w:ind w:left="1080" w:hanging="720"/>
+      </w:pPr>
+      <w:rPr>
+        <w:rFonts w:hint="default"/>
+      </w:rPr>
+    </w:lvl>
+    <w:lvl w:ilvl="3">
+      <w:start w:val="1"/>
+      <w:numFmt w:val="decimal"/>
+      <w:isLgl/>
+      <w:lvlText w:val="%1.%2.%3.%4."/>
+      <w:lvlJc w:val="left"/>
+      <w:pPr>
+        <w:ind w:left="1440" w:hanging="1080"/>
+      </w:pPr>
+      <w:rPr>
+        <w:rFonts w:hint="default"/>
+      </w:rPr>
+    </w:lvl>
+    <w:lvl w:ilvl="4">
+      <w:start w:val="1"/>
+      <w:numFmt w:val="decimal"/>
+      <w:isLgl/>
+      <w:lvlText w:val="%1.%2.%3.%4.%5."/>
+      <w:lvlJc w:val="left"/>
+      <w:pPr>
+        <w:ind w:left="1440" w:hanging="1080"/>
+      </w:pPr>
+      <w:rPr>
+        <w:rFonts w:hint="default"/>
+      </w:rPr>
+    </w:lvl>
+    <w:lvl w:ilvl="5">
+      <w:start w:val="1"/>
+      <w:numFmt w:val="decimal"/>
+      <w:isLgl/>
+      <w:lvlText w:val="%1.%2.%3.%4.%5.%6."/>
+      <w:lvlJc w:val="left"/>
+      <w:pPr>
+        <w:ind w:left="1800" w:hanging="1440"/>
+      </w:pPr>
+      <w:rPr>
+        <w:rFonts w:hint="default"/>
+      </w:rPr>
+    </w:lvl>
+    <w:lvl w:ilvl="6">
+      <w:start w:val="1"/>
+      <w:numFmt w:val="decimal"/>
+      <w:isLgl/>
+      <w:lvlText w:val="%1.%2.%3.%4.%5.%6.%7."/>
+      <w:lvlJc w:val="left"/>
+      <w:pPr>
+        <w:ind w:left="2160" w:hanging="1800"/>
+      </w:pPr>
+      <w:rPr>
+        <w:rFonts w:hint="default"/>
+      </w:rPr>
+    </w:lvl>
+    <w:lvl w:ilvl="7">
+      <w:start w:val="1"/>
+      <w:numFmt w:val="decimal"/>
+      <w:isLgl/>
+      <w:lvlText w:val="%1.%2.%3.%4.%5.%6.%7.%8."/>
+      <w:lvlJc w:val="left"/>
+      <w:pPr>
+        <w:ind w:left="2160" w:hanging="1800"/>
+      </w:pPr>
+      <w:rPr>
+        <w:rFonts w:hint="default"/>
+      </w:rPr>
+    </w:lvl>
+    <w:lvl w:ilvl="8">
+      <w:start w:val="1"/>
+      <w:numFmt w:val="decimal"/>
+      <w:isLgl/>
+      <w:lvlText w:val="%1.%2.%3.%4.%5.%6.%7.%8.%9."/>
+      <w:lvlJc w:val="left"/>
+      <w:pPr>
+        <w:ind w:left="2520" w:hanging="2160"/>
+      </w:pPr>
+      <w:rPr>
+        <w:rFonts w:hint="default"/>
+      </w:rPr>
+    </w:lvl>
+  </w:abstractNum>
+  <w:abstractNum w:abstractNumId="5">
     <w:nsid w:val="0CC17603"/>
     <w:multiLevelType w:val="hybridMultilevel"/>
     <w:tmpl w:val="E6004900"/>
@@ -22724,7 +23102,7 @@
       </w:pPr>
     </w:lvl>
   </w:abstractNum>
-  <w:abstractNum w:abstractNumId="5">
+  <w:abstractNum w:abstractNumId="6">
     <w:nsid w:val="0FD3350F"/>
     <w:multiLevelType w:val="hybridMultilevel"/>
     <w:tmpl w:val="7D908972"/>
@@ -22839,7 +23217,7 @@
       </w:rPr>
     </w:lvl>
   </w:abstractNum>
-  <w:abstractNum w:abstractNumId="6">
+  <w:abstractNum w:abstractNumId="7">
     <w:nsid w:val="11580EFD"/>
     <w:multiLevelType w:val="hybridMultilevel"/>
     <w:tmpl w:val="A106E126"/>
@@ -22929,7 +23307,7 @@
       </w:pPr>
     </w:lvl>
   </w:abstractNum>
-  <w:abstractNum w:abstractNumId="7">
+  <w:abstractNum w:abstractNumId="8">
     <w:nsid w:val="116333A6"/>
     <w:multiLevelType w:val="hybridMultilevel"/>
     <w:tmpl w:val="F27AC678"/>
@@ -23044,7 +23422,7 @@
       </w:rPr>
     </w:lvl>
   </w:abstractNum>
-  <w:abstractNum w:abstractNumId="8">
+  <w:abstractNum w:abstractNumId="9">
     <w:nsid w:val="1A61387A"/>
     <w:multiLevelType w:val="hybridMultilevel"/>
     <w:tmpl w:val="E9FAD5F0"/>
@@ -23157,7 +23535,7 @@
       </w:rPr>
     </w:lvl>
   </w:abstractNum>
-  <w:abstractNum w:abstractNumId="9">
+  <w:abstractNum w:abstractNumId="10">
     <w:nsid w:val="1BCC295C"/>
     <w:multiLevelType w:val="hybridMultilevel"/>
     <w:tmpl w:val="B910355E"/>
@@ -23246,7 +23624,7 @@
       </w:pPr>
     </w:lvl>
   </w:abstractNum>
-  <w:abstractNum w:abstractNumId="10">
+  <w:abstractNum w:abstractNumId="11">
     <w:nsid w:val="1D4F28F2"/>
     <w:multiLevelType w:val="hybridMultilevel"/>
     <w:tmpl w:val="F4864502"/>
@@ -23359,7 +23737,7 @@
       </w:rPr>
     </w:lvl>
   </w:abstractNum>
-  <w:abstractNum w:abstractNumId="11">
+  <w:abstractNum w:abstractNumId="12">
     <w:nsid w:val="1FFB18AB"/>
     <w:multiLevelType w:val="hybridMultilevel"/>
     <w:tmpl w:val="33524A84"/>
@@ -23472,7 +23850,120 @@
       </w:rPr>
     </w:lvl>
   </w:abstractNum>
-  <w:abstractNum w:abstractNumId="12">
+  <w:abstractNum w:abstractNumId="13">
+    <w:nsid w:val="22FF57CE"/>
+    <w:multiLevelType w:val="hybridMultilevel"/>
+    <w:tmpl w:val="EACE8320"/>
+    <w:lvl w:ilvl="0" w:tplc="D0E8D77A">
+      <w:start w:val="1"/>
+      <w:numFmt w:val="bullet"/>
+      <w:lvlText w:val="-"/>
+      <w:lvlJc w:val="left"/>
+      <w:pPr>
+        <w:ind w:left="1440" w:hanging="360"/>
+      </w:pPr>
+      <w:rPr>
+        <w:rFonts w:ascii="Times New Roman" w:eastAsiaTheme="minorHAnsi" w:hAnsi="Times New Roman" w:cs="Times New Roman" w:hint="default"/>
+      </w:rPr>
+    </w:lvl>
+    <w:lvl w:ilvl="1" w:tplc="04090003" w:tentative="1">
+      <w:start w:val="1"/>
+      <w:numFmt w:val="bullet"/>
+      <w:lvlText w:val="o"/>
+      <w:lvlJc w:val="left"/>
+      <w:pPr>
+        <w:ind w:left="2160" w:hanging="360"/>
+      </w:pPr>
+      <w:rPr>
+        <w:rFonts w:ascii="Courier New" w:hAnsi="Courier New" w:cs="Courier New" w:hint="default"/>
+      </w:rPr>
+    </w:lvl>
+    <w:lvl w:ilvl="2" w:tplc="04090005" w:tentative="1">
+      <w:start w:val="1"/>
+      <w:numFmt w:val="bullet"/>
+      <w:lvlText w:val=""/>
+      <w:lvlJc w:val="left"/>
+      <w:pPr>
+        <w:ind w:left="2880" w:hanging="360"/>
+      </w:pPr>
+      <w:rPr>
+        <w:rFonts w:ascii="Wingdings" w:hAnsi="Wingdings" w:hint="default"/>
+      </w:rPr>
+    </w:lvl>
+    <w:lvl w:ilvl="3" w:tplc="04090001" w:tentative="1">
+      <w:start w:val="1"/>
+      <w:numFmt w:val="bullet"/>
+      <w:lvlText w:val=""/>
+      <w:lvlJc w:val="left"/>
+      <w:pPr>
+        <w:ind w:left="3600" w:hanging="360"/>
+      </w:pPr>
+      <w:rPr>
+        <w:rFonts w:ascii="Symbol" w:hAnsi="Symbol" w:hint="default"/>
+      </w:rPr>
+    </w:lvl>
+    <w:lvl w:ilvl="4" w:tplc="04090003" w:tentative="1">
+      <w:start w:val="1"/>
+      <w:numFmt w:val="bullet"/>
+      <w:lvlText w:val="o"/>
+      <w:lvlJc w:val="left"/>
+      <w:pPr>
+        <w:ind w:left="4320" w:hanging="360"/>
+      </w:pPr>
+      <w:rPr>
+        <w:rFonts w:ascii="Courier New" w:hAnsi="Courier New" w:cs="Courier New" w:hint="default"/>
+      </w:rPr>
+    </w:lvl>
+    <w:lvl w:ilvl="5" w:tplc="04090005" w:tentative="1">
+      <w:start w:val="1"/>
+      <w:numFmt w:val="bullet"/>
+      <w:lvlText w:val=""/>
+      <w:lvlJc w:val="left"/>
+      <w:pPr>
+        <w:ind w:left="5040" w:hanging="360"/>
+      </w:pPr>
+      <w:rPr>
+        <w:rFonts w:ascii="Wingdings" w:hAnsi="Wingdings" w:hint="default"/>
+      </w:rPr>
+    </w:lvl>
+    <w:lvl w:ilvl="6" w:tplc="04090001" w:tentative="1">
+      <w:start w:val="1"/>
+      <w:numFmt w:val="bullet"/>
+      <w:lvlText w:val=""/>
+      <w:lvlJc w:val="left"/>
+      <w:pPr>
+        <w:ind w:left="5760" w:hanging="360"/>
+      </w:pPr>
+      <w:rPr>
+        <w:rFonts w:ascii="Symbol" w:hAnsi="Symbol" w:hint="default"/>
+      </w:rPr>
+    </w:lvl>
+    <w:lvl w:ilvl="7" w:tplc="04090003" w:tentative="1">
+      <w:start w:val="1"/>
+      <w:numFmt w:val="bullet"/>
+      <w:lvlText w:val="o"/>
+      <w:lvlJc w:val="left"/>
+      <w:pPr>
+        <w:ind w:left="6480" w:hanging="360"/>
+      </w:pPr>
+      <w:rPr>
+        <w:rFonts w:ascii="Courier New" w:hAnsi="Courier New" w:cs="Courier New" w:hint="default"/>
+      </w:rPr>
+    </w:lvl>
+    <w:lvl w:ilvl="8" w:tplc="04090005" w:tentative="1">
+      <w:start w:val="1"/>
+      <w:numFmt w:val="bullet"/>
+      <w:lvlText w:val=""/>
+      <w:lvlJc w:val="left"/>
+      <w:pPr>
+        <w:ind w:left="7200" w:hanging="360"/>
+      </w:pPr>
+      <w:rPr>
+        <w:rFonts w:ascii="Wingdings" w:hAnsi="Wingdings" w:hint="default"/>
+      </w:rPr>
+    </w:lvl>
+  </w:abstractNum>
+  <w:abstractNum w:abstractNumId="14">
     <w:nsid w:val="28672ACE"/>
     <w:multiLevelType w:val="hybridMultilevel"/>
     <w:tmpl w:val="AC98D732"/>
@@ -23585,7 +24076,120 @@
       </w:rPr>
     </w:lvl>
   </w:abstractNum>
-  <w:abstractNum w:abstractNumId="13">
+  <w:abstractNum w:abstractNumId="15">
+    <w:nsid w:val="2F9F1713"/>
+    <w:multiLevelType w:val="hybridMultilevel"/>
+    <w:tmpl w:val="C2EEA27A"/>
+    <w:lvl w:ilvl="0" w:tplc="04090001">
+      <w:start w:val="1"/>
+      <w:numFmt w:val="bullet"/>
+      <w:lvlText w:val=""/>
+      <w:lvlJc w:val="left"/>
+      <w:pPr>
+        <w:ind w:left="2520" w:hanging="360"/>
+      </w:pPr>
+      <w:rPr>
+        <w:rFonts w:ascii="Symbol" w:hAnsi="Symbol" w:hint="default"/>
+      </w:rPr>
+    </w:lvl>
+    <w:lvl w:ilvl="1" w:tplc="04090003" w:tentative="1">
+      <w:start w:val="1"/>
+      <w:numFmt w:val="bullet"/>
+      <w:lvlText w:val="o"/>
+      <w:lvlJc w:val="left"/>
+      <w:pPr>
+        <w:ind w:left="3240" w:hanging="360"/>
+      </w:pPr>
+      <w:rPr>
+        <w:rFonts w:ascii="Courier New" w:hAnsi="Courier New" w:cs="Courier New" w:hint="default"/>
+      </w:rPr>
+    </w:lvl>
+    <w:lvl w:ilvl="2" w:tplc="04090005" w:tentative="1">
+      <w:start w:val="1"/>
+      <w:numFmt w:val="bullet"/>
+      <w:lvlText w:val=""/>
+      <w:lvlJc w:val="left"/>
+      <w:pPr>
+        <w:ind w:left="3960" w:hanging="360"/>
+      </w:pPr>
+      <w:rPr>
+        <w:rFonts w:ascii="Wingdings" w:hAnsi="Wingdings" w:hint="default"/>
+      </w:rPr>
+    </w:lvl>
+    <w:lvl w:ilvl="3" w:tplc="04090001" w:tentative="1">
+      <w:start w:val="1"/>
+      <w:numFmt w:val="bullet"/>
+      <w:lvlText w:val=""/>
+      <w:lvlJc w:val="left"/>
+      <w:pPr>
+        <w:ind w:left="4680" w:hanging="360"/>
+      </w:pPr>
+      <w:rPr>
+        <w:rFonts w:ascii="Symbol" w:hAnsi="Symbol" w:hint="default"/>
+      </w:rPr>
+    </w:lvl>
+    <w:lvl w:ilvl="4" w:tplc="04090003" w:tentative="1">
+      <w:start w:val="1"/>
+      <w:numFmt w:val="bullet"/>
+      <w:lvlText w:val="o"/>
+      <w:lvlJc w:val="left"/>
+      <w:pPr>
+        <w:ind w:left="5400" w:hanging="360"/>
+      </w:pPr>
+      <w:rPr>
+        <w:rFonts w:ascii="Courier New" w:hAnsi="Courier New" w:cs="Courier New" w:hint="default"/>
+      </w:rPr>
+    </w:lvl>
+    <w:lvl w:ilvl="5" w:tplc="04090005" w:tentative="1">
+      <w:start w:val="1"/>
+      <w:numFmt w:val="bullet"/>
+      <w:lvlText w:val=""/>
+      <w:lvlJc w:val="left"/>
+      <w:pPr>
+        <w:ind w:left="6120" w:hanging="360"/>
+      </w:pPr>
+      <w:rPr>
+        <w:rFonts w:ascii="Wingdings" w:hAnsi="Wingdings" w:hint="default"/>
+      </w:rPr>
+    </w:lvl>
+    <w:lvl w:ilvl="6" w:tplc="04090001" w:tentative="1">
+      <w:start w:val="1"/>
+      <w:numFmt w:val="bullet"/>
+      <w:lvlText w:val=""/>
+      <w:lvlJc w:val="left"/>
+      <w:pPr>
+        <w:ind w:left="6840" w:hanging="360"/>
+      </w:pPr>
+      <w:rPr>
+        <w:rFonts w:ascii="Symbol" w:hAnsi="Symbol" w:hint="default"/>
+      </w:rPr>
+    </w:lvl>
+    <w:lvl w:ilvl="7" w:tplc="04090003" w:tentative="1">
+      <w:start w:val="1"/>
+      <w:numFmt w:val="bullet"/>
+      <w:lvlText w:val="o"/>
+      <w:lvlJc w:val="left"/>
+      <w:pPr>
+        <w:ind w:left="7560" w:hanging="360"/>
+      </w:pPr>
+      <w:rPr>
+        <w:rFonts w:ascii="Courier New" w:hAnsi="Courier New" w:cs="Courier New" w:hint="default"/>
+      </w:rPr>
+    </w:lvl>
+    <w:lvl w:ilvl="8" w:tplc="04090005" w:tentative="1">
+      <w:start w:val="1"/>
+      <w:numFmt w:val="bullet"/>
+      <w:lvlText w:val=""/>
+      <w:lvlJc w:val="left"/>
+      <w:pPr>
+        <w:ind w:left="8280" w:hanging="360"/>
+      </w:pPr>
+      <w:rPr>
+        <w:rFonts w:ascii="Wingdings" w:hAnsi="Wingdings" w:hint="default"/>
+      </w:rPr>
+    </w:lvl>
+  </w:abstractNum>
+  <w:abstractNum w:abstractNumId="16">
     <w:nsid w:val="33F32433"/>
     <w:multiLevelType w:val="hybridMultilevel"/>
     <w:tmpl w:val="D4EA99D2"/>
@@ -23698,7 +24302,7 @@
       </w:rPr>
     </w:lvl>
   </w:abstractNum>
-  <w:abstractNum w:abstractNumId="14">
+  <w:abstractNum w:abstractNumId="17">
     <w:nsid w:val="3570394D"/>
     <w:multiLevelType w:val="hybridMultilevel"/>
     <w:tmpl w:val="E5A8DF80"/>
@@ -23811,7 +24415,7 @@
       </w:rPr>
     </w:lvl>
   </w:abstractNum>
-  <w:abstractNum w:abstractNumId="15">
+  <w:abstractNum w:abstractNumId="18">
     <w:nsid w:val="39C61EC5"/>
     <w:multiLevelType w:val="hybridMultilevel"/>
     <w:tmpl w:val="A106E126"/>
@@ -23901,7 +24505,7 @@
       </w:pPr>
     </w:lvl>
   </w:abstractNum>
-  <w:abstractNum w:abstractNumId="16">
+  <w:abstractNum w:abstractNumId="19">
     <w:nsid w:val="3C415ACB"/>
     <w:multiLevelType w:val="hybridMultilevel"/>
     <w:tmpl w:val="0600A1F2"/>
@@ -24014,7 +24618,128 @@
       </w:rPr>
     </w:lvl>
   </w:abstractNum>
-  <w:abstractNum w:abstractNumId="17">
+  <w:abstractNum w:abstractNumId="20">
+    <w:nsid w:val="3E992785"/>
+    <w:multiLevelType w:val="multilevel"/>
+    <w:tmpl w:val="22021732"/>
+    <w:lvl w:ilvl="0">
+      <w:start w:val="1"/>
+      <w:numFmt w:val="decimal"/>
+      <w:lvlText w:val="%1."/>
+      <w:lvlJc w:val="left"/>
+      <w:pPr>
+        <w:ind w:left="720" w:hanging="360"/>
+      </w:pPr>
+      <w:rPr>
+        <w:rFonts w:hint="default"/>
+      </w:rPr>
+    </w:lvl>
+    <w:lvl w:ilvl="1">
+      <w:start w:val="1"/>
+      <w:numFmt w:val="decimal"/>
+      <w:isLgl/>
+      <w:lvlText w:val="%1.%2."/>
+      <w:lvlJc w:val="left"/>
+      <w:pPr>
+        <w:ind w:left="1440" w:hanging="720"/>
+      </w:pPr>
+      <w:rPr>
+        <w:rFonts w:hint="default"/>
+      </w:rPr>
+    </w:lvl>
+    <w:lvl w:ilvl="2">
+      <w:start w:val="1"/>
+      <w:numFmt w:val="decimal"/>
+      <w:isLgl/>
+      <w:lvlText w:val="%1.%2.%3."/>
+      <w:lvlJc w:val="left"/>
+      <w:pPr>
+        <w:ind w:left="1800" w:hanging="720"/>
+      </w:pPr>
+      <w:rPr>
+        <w:rFonts w:hint="default"/>
+      </w:rPr>
+    </w:lvl>
+    <w:lvl w:ilvl="3">
+      <w:start w:val="1"/>
+      <w:numFmt w:val="decimal"/>
+      <w:isLgl/>
+      <w:lvlText w:val="%1.%2.%3.%4."/>
+      <w:lvlJc w:val="left"/>
+      <w:pPr>
+        <w:ind w:left="2520" w:hanging="1080"/>
+      </w:pPr>
+      <w:rPr>
+        <w:rFonts w:hint="default"/>
+      </w:rPr>
+    </w:lvl>
+    <w:lvl w:ilvl="4">
+      <w:start w:val="1"/>
+      <w:numFmt w:val="decimal"/>
+      <w:isLgl/>
+      <w:lvlText w:val="%1.%2.%3.%4.%5."/>
+      <w:lvlJc w:val="left"/>
+      <w:pPr>
+        <w:ind w:left="2880" w:hanging="1080"/>
+      </w:pPr>
+      <w:rPr>
+        <w:rFonts w:hint="default"/>
+      </w:rPr>
+    </w:lvl>
+    <w:lvl w:ilvl="5">
+      <w:start w:val="1"/>
+      <w:numFmt w:val="decimal"/>
+      <w:isLgl/>
+      <w:lvlText w:val="%1.%2.%3.%4.%5.%6."/>
+      <w:lvlJc w:val="left"/>
+      <w:pPr>
+        <w:ind w:left="3600" w:hanging="1440"/>
+      </w:pPr>
+      <w:rPr>
+        <w:rFonts w:hint="default"/>
+      </w:rPr>
+    </w:lvl>
+    <w:lvl w:ilvl="6">
+      <w:start w:val="1"/>
+      <w:numFmt w:val="decimal"/>
+      <w:isLgl/>
+      <w:lvlText w:val="%1.%2.%3.%4.%5.%6.%7."/>
+      <w:lvlJc w:val="left"/>
+      <w:pPr>
+        <w:ind w:left="4320" w:hanging="1800"/>
+      </w:pPr>
+      <w:rPr>
+        <w:rFonts w:hint="default"/>
+      </w:rPr>
+    </w:lvl>
+    <w:lvl w:ilvl="7">
+      <w:start w:val="1"/>
+      <w:numFmt w:val="decimal"/>
+      <w:isLgl/>
+      <w:lvlText w:val="%1.%2.%3.%4.%5.%6.%7.%8."/>
+      <w:lvlJc w:val="left"/>
+      <w:pPr>
+        <w:ind w:left="4680" w:hanging="1800"/>
+      </w:pPr>
+      <w:rPr>
+        <w:rFonts w:hint="default"/>
+      </w:rPr>
+    </w:lvl>
+    <w:lvl w:ilvl="8">
+      <w:start w:val="1"/>
+      <w:numFmt w:val="decimal"/>
+      <w:isLgl/>
+      <w:lvlText w:val="%1.%2.%3.%4.%5.%6.%7.%8.%9."/>
+      <w:lvlJc w:val="left"/>
+      <w:pPr>
+        <w:ind w:left="5400" w:hanging="2160"/>
+      </w:pPr>
+      <w:rPr>
+        <w:rFonts w:hint="default"/>
+      </w:rPr>
+    </w:lvl>
+  </w:abstractNum>
+  <w:abstractNum w:abstractNumId="21">
     <w:nsid w:val="44257C8D"/>
     <w:multiLevelType w:val="hybridMultilevel"/>
     <w:tmpl w:val="1E528062"/>
@@ -24127,7 +24852,7 @@
       </w:rPr>
     </w:lvl>
   </w:abstractNum>
-  <w:abstractNum w:abstractNumId="18">
+  <w:abstractNum w:abstractNumId="22">
     <w:nsid w:val="4662599C"/>
     <w:multiLevelType w:val="multilevel"/>
     <w:tmpl w:val="5C92DE26"/>
@@ -24248,7 +24973,7 @@
       </w:rPr>
     </w:lvl>
   </w:abstractNum>
-  <w:abstractNum w:abstractNumId="19">
+  <w:abstractNum w:abstractNumId="23">
     <w:nsid w:val="48A477CD"/>
     <w:multiLevelType w:val="multilevel"/>
     <w:tmpl w:val="0966EC70"/>
@@ -24369,7 +25094,7 @@
       </w:rPr>
     </w:lvl>
   </w:abstractNum>
-  <w:abstractNum w:abstractNumId="20">
+  <w:abstractNum w:abstractNumId="24">
     <w:nsid w:val="4A1C6AA0"/>
     <w:multiLevelType w:val="hybridMultilevel"/>
     <w:tmpl w:val="A50E9516"/>
@@ -24482,7 +25207,7 @@
       </w:rPr>
     </w:lvl>
   </w:abstractNum>
-  <w:abstractNum w:abstractNumId="21">
+  <w:abstractNum w:abstractNumId="25">
     <w:nsid w:val="4D8C4081"/>
     <w:multiLevelType w:val="hybridMultilevel"/>
     <w:tmpl w:val="CD84BCC4"/>
@@ -24595,7 +25320,7 @@
       </w:rPr>
     </w:lvl>
   </w:abstractNum>
-  <w:abstractNum w:abstractNumId="22">
+  <w:abstractNum w:abstractNumId="26">
     <w:nsid w:val="4E4501AD"/>
     <w:multiLevelType w:val="hybridMultilevel"/>
     <w:tmpl w:val="0E4CEB9C"/>
@@ -24708,7 +25433,7 @@
       </w:rPr>
     </w:lvl>
   </w:abstractNum>
-  <w:abstractNum w:abstractNumId="23">
+  <w:abstractNum w:abstractNumId="27">
     <w:nsid w:val="51393613"/>
     <w:multiLevelType w:val="hybridMultilevel"/>
     <w:tmpl w:val="564028A2"/>
@@ -24821,7 +25546,7 @@
       </w:rPr>
     </w:lvl>
   </w:abstractNum>
-  <w:abstractNum w:abstractNumId="24">
+  <w:abstractNum w:abstractNumId="28">
     <w:nsid w:val="513A59EA"/>
     <w:multiLevelType w:val="hybridMultilevel"/>
     <w:tmpl w:val="5652E120"/>
@@ -24910,7 +25635,7 @@
       </w:pPr>
     </w:lvl>
   </w:abstractNum>
-  <w:abstractNum w:abstractNumId="25">
+  <w:abstractNum w:abstractNumId="29">
     <w:nsid w:val="53DA0BC5"/>
     <w:multiLevelType w:val="hybridMultilevel"/>
     <w:tmpl w:val="A4666BB0"/>
@@ -25023,7 +25748,7 @@
       </w:rPr>
     </w:lvl>
   </w:abstractNum>
-  <w:abstractNum w:abstractNumId="26">
+  <w:abstractNum w:abstractNumId="30">
     <w:nsid w:val="566649B4"/>
     <w:multiLevelType w:val="hybridMultilevel"/>
     <w:tmpl w:val="F75C07A4"/>
@@ -25112,7 +25837,7 @@
       </w:pPr>
     </w:lvl>
   </w:abstractNum>
-  <w:abstractNum w:abstractNumId="27">
+  <w:abstractNum w:abstractNumId="31">
     <w:nsid w:val="577D15EE"/>
     <w:multiLevelType w:val="hybridMultilevel"/>
     <w:tmpl w:val="151AEA80"/>
@@ -25225,7 +25950,7 @@
       </w:rPr>
     </w:lvl>
   </w:abstractNum>
-  <w:abstractNum w:abstractNumId="28">
+  <w:abstractNum w:abstractNumId="32">
     <w:nsid w:val="57ED6348"/>
     <w:multiLevelType w:val="multilevel"/>
     <w:tmpl w:val="5CAE174A"/>
@@ -25346,7 +26071,7 @@
       </w:rPr>
     </w:lvl>
   </w:abstractNum>
-  <w:abstractNum w:abstractNumId="29">
+  <w:abstractNum w:abstractNumId="33">
     <w:nsid w:val="58981425"/>
     <w:multiLevelType w:val="hybridMultilevel"/>
     <w:tmpl w:val="D6565F8A"/>
@@ -25435,7 +26160,7 @@
       </w:pPr>
     </w:lvl>
   </w:abstractNum>
-  <w:abstractNum w:abstractNumId="30">
+  <w:abstractNum w:abstractNumId="34">
     <w:nsid w:val="5AB105C7"/>
     <w:multiLevelType w:val="multilevel"/>
     <w:tmpl w:val="A5C02B6A"/>
@@ -25584,7 +26309,7 @@
       </w:rPr>
     </w:lvl>
   </w:abstractNum>
-  <w:abstractNum w:abstractNumId="31">
+  <w:abstractNum w:abstractNumId="35">
     <w:nsid w:val="5C64239B"/>
     <w:multiLevelType w:val="hybridMultilevel"/>
     <w:tmpl w:val="3CFAAF72"/>
@@ -25697,7 +26422,7 @@
       </w:rPr>
     </w:lvl>
   </w:abstractNum>
-  <w:abstractNum w:abstractNumId="32">
+  <w:abstractNum w:abstractNumId="36">
     <w:nsid w:val="60154C01"/>
     <w:multiLevelType w:val="hybridMultilevel"/>
     <w:tmpl w:val="19985C80"/>
@@ -25810,7 +26535,7 @@
       </w:rPr>
     </w:lvl>
   </w:abstractNum>
-  <w:abstractNum w:abstractNumId="33">
+  <w:abstractNum w:abstractNumId="37">
     <w:nsid w:val="698320E3"/>
     <w:multiLevelType w:val="hybridMultilevel"/>
     <w:tmpl w:val="AA7CFA16"/>
@@ -25923,7 +26648,120 @@
       </w:rPr>
     </w:lvl>
   </w:abstractNum>
-  <w:abstractNum w:abstractNumId="34">
+  <w:abstractNum w:abstractNumId="38">
+    <w:nsid w:val="6A1A3182"/>
+    <w:multiLevelType w:val="hybridMultilevel"/>
+    <w:tmpl w:val="0A2EE23E"/>
+    <w:lvl w:ilvl="0" w:tplc="04090003">
+      <w:start w:val="1"/>
+      <w:numFmt w:val="bullet"/>
+      <w:lvlText w:val="o"/>
+      <w:lvlJc w:val="left"/>
+      <w:pPr>
+        <w:ind w:left="2160" w:hanging="360"/>
+      </w:pPr>
+      <w:rPr>
+        <w:rFonts w:ascii="Courier New" w:hAnsi="Courier New" w:cs="Courier New" w:hint="default"/>
+      </w:rPr>
+    </w:lvl>
+    <w:lvl w:ilvl="1" w:tplc="04090003" w:tentative="1">
+      <w:start w:val="1"/>
+      <w:numFmt w:val="bullet"/>
+      <w:lvlText w:val="o"/>
+      <w:lvlJc w:val="left"/>
+      <w:pPr>
+        <w:ind w:left="2880" w:hanging="360"/>
+      </w:pPr>
+      <w:rPr>
+        <w:rFonts w:ascii="Courier New" w:hAnsi="Courier New" w:cs="Courier New" w:hint="default"/>
+      </w:rPr>
+    </w:lvl>
+    <w:lvl w:ilvl="2" w:tplc="04090005" w:tentative="1">
+      <w:start w:val="1"/>
+      <w:numFmt w:val="bullet"/>
+      <w:lvlText w:val=""/>
+      <w:lvlJc w:val="left"/>
+      <w:pPr>
+        <w:ind w:left="3600" w:hanging="360"/>
+      </w:pPr>
+      <w:rPr>
+        <w:rFonts w:ascii="Wingdings" w:hAnsi="Wingdings" w:hint="default"/>
+      </w:rPr>
+    </w:lvl>
+    <w:lvl w:ilvl="3" w:tplc="04090001" w:tentative="1">
+      <w:start w:val="1"/>
+      <w:numFmt w:val="bullet"/>
+      <w:lvlText w:val=""/>
+      <w:lvlJc w:val="left"/>
+      <w:pPr>
+        <w:ind w:left="4320" w:hanging="360"/>
+      </w:pPr>
+      <w:rPr>
+        <w:rFonts w:ascii="Symbol" w:hAnsi="Symbol" w:hint="default"/>
+      </w:rPr>
+    </w:lvl>
+    <w:lvl w:ilvl="4" w:tplc="04090003" w:tentative="1">
+      <w:start w:val="1"/>
+      <w:numFmt w:val="bullet"/>
+      <w:lvlText w:val="o"/>
+      <w:lvlJc w:val="left"/>
+      <w:pPr>
+        <w:ind w:left="5040" w:hanging="360"/>
+      </w:pPr>
+      <w:rPr>
+        <w:rFonts w:ascii="Courier New" w:hAnsi="Courier New" w:cs="Courier New" w:hint="default"/>
+      </w:rPr>
+    </w:lvl>
+    <w:lvl w:ilvl="5" w:tplc="04090005" w:tentative="1">
+      <w:start w:val="1"/>
+      <w:numFmt w:val="bullet"/>
+      <w:lvlText w:val=""/>
+      <w:lvlJc w:val="left"/>
+      <w:pPr>
+        <w:ind w:left="5760" w:hanging="360"/>
+      </w:pPr>
+      <w:rPr>
+        <w:rFonts w:ascii="Wingdings" w:hAnsi="Wingdings" w:hint="default"/>
+      </w:rPr>
+    </w:lvl>
+    <w:lvl w:ilvl="6" w:tplc="04090001" w:tentative="1">
+      <w:start w:val="1"/>
+      <w:numFmt w:val="bullet"/>
+      <w:lvlText w:val=""/>
+      <w:lvlJc w:val="left"/>
+      <w:pPr>
+        <w:ind w:left="6480" w:hanging="360"/>
+      </w:pPr>
+      <w:rPr>
+        <w:rFonts w:ascii="Symbol" w:hAnsi="Symbol" w:hint="default"/>
+      </w:rPr>
+    </w:lvl>
+    <w:lvl w:ilvl="7" w:tplc="04090003" w:tentative="1">
+      <w:start w:val="1"/>
+      <w:numFmt w:val="bullet"/>
+      <w:lvlText w:val="o"/>
+      <w:lvlJc w:val="left"/>
+      <w:pPr>
+        <w:ind w:left="7200" w:hanging="360"/>
+      </w:pPr>
+      <w:rPr>
+        <w:rFonts w:ascii="Courier New" w:hAnsi="Courier New" w:cs="Courier New" w:hint="default"/>
+      </w:rPr>
+    </w:lvl>
+    <w:lvl w:ilvl="8" w:tplc="04090005" w:tentative="1">
+      <w:start w:val="1"/>
+      <w:numFmt w:val="bullet"/>
+      <w:lvlText w:val=""/>
+      <w:lvlJc w:val="left"/>
+      <w:pPr>
+        <w:ind w:left="7920" w:hanging="360"/>
+      </w:pPr>
+      <w:rPr>
+        <w:rFonts w:ascii="Wingdings" w:hAnsi="Wingdings" w:hint="default"/>
+      </w:rPr>
+    </w:lvl>
+  </w:abstractNum>
+  <w:abstractNum w:abstractNumId="39">
     <w:nsid w:val="6A5A424C"/>
     <w:multiLevelType w:val="hybridMultilevel"/>
     <w:tmpl w:val="A106E126"/>
@@ -26013,7 +26851,7 @@
       </w:pPr>
     </w:lvl>
   </w:abstractNum>
-  <w:abstractNum w:abstractNumId="35">
+  <w:abstractNum w:abstractNumId="40">
     <w:nsid w:val="6B160314"/>
     <w:multiLevelType w:val="hybridMultilevel"/>
     <w:tmpl w:val="0D8ADC18"/>
@@ -26102,7 +26940,7 @@
       </w:pPr>
     </w:lvl>
   </w:abstractNum>
-  <w:abstractNum w:abstractNumId="36">
+  <w:abstractNum w:abstractNumId="41">
     <w:nsid w:val="6BB70E1E"/>
     <w:multiLevelType w:val="hybridMultilevel"/>
     <w:tmpl w:val="B002E1FE"/>
@@ -26215,7 +27053,233 @@
       </w:rPr>
     </w:lvl>
   </w:abstractNum>
-  <w:abstractNum w:abstractNumId="37">
+  <w:abstractNum w:abstractNumId="42">
+    <w:nsid w:val="70A1223B"/>
+    <w:multiLevelType w:val="multilevel"/>
+    <w:tmpl w:val="BCDA7B8E"/>
+    <w:lvl w:ilvl="0">
+      <w:start w:val="1"/>
+      <w:numFmt w:val="decimal"/>
+      <w:lvlText w:val="%1"/>
+      <w:lvlJc w:val="left"/>
+      <w:pPr>
+        <w:ind w:left="360" w:hanging="360"/>
+      </w:pPr>
+      <w:rPr>
+        <w:rFonts w:hint="default"/>
+      </w:rPr>
+    </w:lvl>
+    <w:lvl w:ilvl="1">
+      <w:start w:val="1"/>
+      <w:numFmt w:val="decimal"/>
+      <w:lvlText w:val="%1.%2"/>
+      <w:lvlJc w:val="left"/>
+      <w:pPr>
+        <w:ind w:left="1440" w:hanging="360"/>
+      </w:pPr>
+      <w:rPr>
+        <w:rFonts w:hint="default"/>
+      </w:rPr>
+    </w:lvl>
+    <w:lvl w:ilvl="2">
+      <w:start w:val="1"/>
+      <w:numFmt w:val="decimal"/>
+      <w:lvlText w:val="%1.%2.%3"/>
+      <w:lvlJc w:val="left"/>
+      <w:pPr>
+        <w:ind w:left="2880" w:hanging="720"/>
+      </w:pPr>
+      <w:rPr>
+        <w:rFonts w:hint="default"/>
+      </w:rPr>
+    </w:lvl>
+    <w:lvl w:ilvl="3">
+      <w:start w:val="1"/>
+      <w:numFmt w:val="decimal"/>
+      <w:lvlText w:val="%1.%2.%3.%4"/>
+      <w:lvlJc w:val="left"/>
+      <w:pPr>
+        <w:ind w:left="4320" w:hanging="1080"/>
+      </w:pPr>
+      <w:rPr>
+        <w:rFonts w:hint="default"/>
+      </w:rPr>
+    </w:lvl>
+    <w:lvl w:ilvl="4">
+      <w:start w:val="1"/>
+      <w:numFmt w:val="decimal"/>
+      <w:lvlText w:val="%1.%2.%3.%4.%5"/>
+      <w:lvlJc w:val="left"/>
+      <w:pPr>
+        <w:ind w:left="5400" w:hanging="1080"/>
+      </w:pPr>
+      <w:rPr>
+        <w:rFonts w:hint="default"/>
+      </w:rPr>
+    </w:lvl>
+    <w:lvl w:ilvl="5">
+      <w:start w:val="1"/>
+      <w:numFmt w:val="decimal"/>
+      <w:lvlText w:val="%1.%2.%3.%4.%5.%6"/>
+      <w:lvlJc w:val="left"/>
+      <w:pPr>
+        <w:ind w:left="6840" w:hanging="1440"/>
+      </w:pPr>
+      <w:rPr>
+        <w:rFonts w:hint="default"/>
+      </w:rPr>
+    </w:lvl>
+    <w:lvl w:ilvl="6">
+      <w:start w:val="1"/>
+      <w:numFmt w:val="decimal"/>
+      <w:lvlText w:val="%1.%2.%3.%4.%5.%6.%7"/>
+      <w:lvlJc w:val="left"/>
+      <w:pPr>
+        <w:ind w:left="7920" w:hanging="1440"/>
+      </w:pPr>
+      <w:rPr>
+        <w:rFonts w:hint="default"/>
+      </w:rPr>
+    </w:lvl>
+    <w:lvl w:ilvl="7">
+      <w:start w:val="1"/>
+      <w:numFmt w:val="decimal"/>
+      <w:lvlText w:val="%1.%2.%3.%4.%5.%6.%7.%8"/>
+      <w:lvlJc w:val="left"/>
+      <w:pPr>
+        <w:ind w:left="9360" w:hanging="1800"/>
+      </w:pPr>
+      <w:rPr>
+        <w:rFonts w:hint="default"/>
+      </w:rPr>
+    </w:lvl>
+    <w:lvl w:ilvl="8">
+      <w:start w:val="1"/>
+      <w:numFmt w:val="decimal"/>
+      <w:lvlText w:val="%1.%2.%3.%4.%5.%6.%7.%8.%9"/>
+      <w:lvlJc w:val="left"/>
+      <w:pPr>
+        <w:ind w:left="10800" w:hanging="2160"/>
+      </w:pPr>
+      <w:rPr>
+        <w:rFonts w:hint="default"/>
+      </w:rPr>
+    </w:lvl>
+  </w:abstractNum>
+  <w:abstractNum w:abstractNumId="43">
+    <w:nsid w:val="79CD7A1A"/>
+    <w:multiLevelType w:val="hybridMultilevel"/>
+    <w:tmpl w:val="FED6DB48"/>
+    <w:lvl w:ilvl="0" w:tplc="04090001">
+      <w:start w:val="1"/>
+      <w:numFmt w:val="bullet"/>
+      <w:lvlText w:val=""/>
+      <w:lvlJc w:val="left"/>
+      <w:pPr>
+        <w:ind w:left="1800" w:hanging="360"/>
+      </w:pPr>
+      <w:rPr>
+        <w:rFonts w:ascii="Symbol" w:hAnsi="Symbol" w:hint="default"/>
+      </w:rPr>
+    </w:lvl>
+    <w:lvl w:ilvl="1" w:tplc="04090003" w:tentative="1">
+      <w:start w:val="1"/>
+      <w:numFmt w:val="bullet"/>
+      <w:lvlText w:val="o"/>
+      <w:lvlJc w:val="left"/>
+      <w:pPr>
+        <w:ind w:left="2520" w:hanging="360"/>
+      </w:pPr>
+      <w:rPr>
+        <w:rFonts w:ascii="Courier New" w:hAnsi="Courier New" w:cs="Courier New" w:hint="default"/>
+      </w:rPr>
+    </w:lvl>
+    <w:lvl w:ilvl="2" w:tplc="04090005" w:tentative="1">
+      <w:start w:val="1"/>
+      <w:numFmt w:val="bullet"/>
+      <w:lvlText w:val=""/>
+      <w:lvlJc w:val="left"/>
+      <w:pPr>
+        <w:ind w:left="3240" w:hanging="360"/>
+      </w:pPr>
+      <w:rPr>
+        <w:rFonts w:ascii="Wingdings" w:hAnsi="Wingdings" w:hint="default"/>
+      </w:rPr>
+    </w:lvl>
+    <w:lvl w:ilvl="3" w:tplc="04090001" w:tentative="1">
+      <w:start w:val="1"/>
+      <w:numFmt w:val="bullet"/>
+      <w:lvlText w:val=""/>
+      <w:lvlJc w:val="left"/>
+      <w:pPr>
+        <w:ind w:left="3960" w:hanging="360"/>
+      </w:pPr>
+      <w:rPr>
+        <w:rFonts w:ascii="Symbol" w:hAnsi="Symbol" w:hint="default"/>
+      </w:rPr>
+    </w:lvl>
+    <w:lvl w:ilvl="4" w:tplc="04090003" w:tentative="1">
+      <w:start w:val="1"/>
+      <w:numFmt w:val="bullet"/>
+      <w:lvlText w:val="o"/>
+      <w:lvlJc w:val="left"/>
+      <w:pPr>
+        <w:ind w:left="4680" w:hanging="360"/>
+      </w:pPr>
+      <w:rPr>
+        <w:rFonts w:ascii="Courier New" w:hAnsi="Courier New" w:cs="Courier New" w:hint="default"/>
+      </w:rPr>
+    </w:lvl>
+    <w:lvl w:ilvl="5" w:tplc="04090005" w:tentative="1">
+      <w:start w:val="1"/>
+      <w:numFmt w:val="bullet"/>
+      <w:lvlText w:val=""/>
+      <w:lvlJc w:val="left"/>
+      <w:pPr>
+        <w:ind w:left="5400" w:hanging="360"/>
+      </w:pPr>
+      <w:rPr>
+        <w:rFonts w:ascii="Wingdings" w:hAnsi="Wingdings" w:hint="default"/>
+      </w:rPr>
+    </w:lvl>
+    <w:lvl w:ilvl="6" w:tplc="04090001" w:tentative="1">
+      <w:start w:val="1"/>
+      <w:numFmt w:val="bullet"/>
+      <w:lvlText w:val=""/>
+      <w:lvlJc w:val="left"/>
+      <w:pPr>
+        <w:ind w:left="6120" w:hanging="360"/>
+      </w:pPr>
+      <w:rPr>
+        <w:rFonts w:ascii="Symbol" w:hAnsi="Symbol" w:hint="default"/>
+      </w:rPr>
+    </w:lvl>
+    <w:lvl w:ilvl="7" w:tplc="04090003" w:tentative="1">
+      <w:start w:val="1"/>
+      <w:numFmt w:val="bullet"/>
+      <w:lvlText w:val="o"/>
+      <w:lvlJc w:val="left"/>
+      <w:pPr>
+        <w:ind w:left="6840" w:hanging="360"/>
+      </w:pPr>
+      <w:rPr>
+        <w:rFonts w:ascii="Courier New" w:hAnsi="Courier New" w:cs="Courier New" w:hint="default"/>
+      </w:rPr>
+    </w:lvl>
+    <w:lvl w:ilvl="8" w:tplc="04090005" w:tentative="1">
+      <w:start w:val="1"/>
+      <w:numFmt w:val="bullet"/>
+      <w:lvlText w:val=""/>
+      <w:lvlJc w:val="left"/>
+      <w:pPr>
+        <w:ind w:left="7560" w:hanging="360"/>
+      </w:pPr>
+      <w:rPr>
+        <w:rFonts w:ascii="Wingdings" w:hAnsi="Wingdings" w:hint="default"/>
+      </w:rPr>
+    </w:lvl>
+  </w:abstractNum>
+  <w:abstractNum w:abstractNumId="44">
     <w:nsid w:val="79F45BB4"/>
     <w:multiLevelType w:val="hybridMultilevel"/>
     <w:tmpl w:val="FB2EA074"/>
@@ -26305,7 +27369,7 @@
       </w:pPr>
     </w:lvl>
   </w:abstractNum>
-  <w:abstractNum w:abstractNumId="38">
+  <w:abstractNum w:abstractNumId="45">
     <w:nsid w:val="7A8E7852"/>
     <w:multiLevelType w:val="hybridMultilevel"/>
     <w:tmpl w:val="1F6A8856"/>
@@ -26418,7 +27482,7 @@
       </w:rPr>
     </w:lvl>
   </w:abstractNum>
-  <w:abstractNum w:abstractNumId="39">
+  <w:abstractNum w:abstractNumId="46">
     <w:nsid w:val="7AC94B1B"/>
     <w:multiLevelType w:val="hybridMultilevel"/>
     <w:tmpl w:val="FB3488DC"/>
@@ -26533,10 +27597,10 @@
       </w:rPr>
     </w:lvl>
   </w:abstractNum>
-  <w:abstractNum w:abstractNumId="40">
+  <w:abstractNum w:abstractNumId="47">
     <w:nsid w:val="7E6E286D"/>
     <w:multiLevelType w:val="hybridMultilevel"/>
-    <w:tmpl w:val="79949B50"/>
+    <w:tmpl w:val="01F2DF0C"/>
     <w:lvl w:ilvl="0" w:tplc="04090001">
       <w:start w:val="1"/>
       <w:numFmt w:val="bullet"/>
@@ -26647,85 +27711,85 @@
     </w:lvl>
   </w:abstractNum>
   <w:num w:numId="1">
-    <w:abstractNumId w:val="18"/>
+    <w:abstractNumId w:val="22"/>
   </w:num>
   <w:num w:numId="2">
-    <w:abstractNumId w:val="30"/>
+    <w:abstractNumId w:val="34"/>
   </w:num>
   <w:num w:numId="3">
-    <w:abstractNumId w:val="20"/>
+    <w:abstractNumId w:val="24"/>
   </w:num>
   <w:num w:numId="4">
     <w:abstractNumId w:val="3"/>
   </w:num>
   <w:num w:numId="5">
-    <w:abstractNumId w:val="38"/>
+    <w:abstractNumId w:val="45"/>
   </w:num>
   <w:num w:numId="6">
-    <w:abstractNumId w:val="27"/>
+    <w:abstractNumId w:val="31"/>
   </w:num>
   <w:num w:numId="7">
-    <w:abstractNumId w:val="31"/>
+    <w:abstractNumId w:val="35"/>
   </w:num>
   <w:num w:numId="8">
-    <w:abstractNumId w:val="13"/>
+    <w:abstractNumId w:val="16"/>
   </w:num>
   <w:num w:numId="9">
-    <w:abstractNumId w:val="8"/>
+    <w:abstractNumId w:val="9"/>
   </w:num>
   <w:num w:numId="10">
-    <w:abstractNumId w:val="33"/>
+    <w:abstractNumId w:val="37"/>
   </w:num>
   <w:num w:numId="11">
     <w:abstractNumId w:val="1"/>
   </w:num>
   <w:num w:numId="12">
+    <w:abstractNumId w:val="14"/>
+  </w:num>
+  <w:num w:numId="13">
+    <w:abstractNumId w:val="8"/>
+  </w:num>
+  <w:num w:numId="14">
+    <w:abstractNumId w:val="46"/>
+  </w:num>
+  <w:num w:numId="15">
+    <w:abstractNumId w:val="6"/>
+  </w:num>
+  <w:num w:numId="16">
+    <w:abstractNumId w:val="40"/>
+  </w:num>
+  <w:num w:numId="17">
+    <w:abstractNumId w:val="23"/>
+  </w:num>
+  <w:num w:numId="18">
+    <w:abstractNumId w:val="11"/>
+  </w:num>
+  <w:num w:numId="19">
+    <w:abstractNumId w:val="41"/>
+  </w:num>
+  <w:num w:numId="20">
     <w:abstractNumId w:val="12"/>
   </w:num>
-  <w:num w:numId="13">
-    <w:abstractNumId w:val="7"/>
-  </w:num>
-  <w:num w:numId="14">
-    <w:abstractNumId w:val="39"/>
-  </w:num>
-  <w:num w:numId="15">
-    <w:abstractNumId w:val="5"/>
-  </w:num>
-  <w:num w:numId="16">
-    <w:abstractNumId w:val="35"/>
-  </w:num>
-  <w:num w:numId="17">
-    <w:abstractNumId w:val="19"/>
-  </w:num>
-  <w:num w:numId="18">
-    <w:abstractNumId w:val="10"/>
-  </w:num>
-  <w:num w:numId="19">
+  <w:num w:numId="21">
     <w:abstractNumId w:val="36"/>
   </w:num>
-  <w:num w:numId="20">
-    <w:abstractNumId w:val="11"/>
-  </w:num>
-  <w:num w:numId="21">
-    <w:abstractNumId w:val="32"/>
-  </w:num>
   <w:num w:numId="22">
-    <w:abstractNumId w:val="23"/>
+    <w:abstractNumId w:val="27"/>
   </w:num>
   <w:num w:numId="23">
-    <w:abstractNumId w:val="14"/>
+    <w:abstractNumId w:val="17"/>
   </w:num>
   <w:num w:numId="24">
-    <w:abstractNumId w:val="21"/>
+    <w:abstractNumId w:val="25"/>
   </w:num>
   <w:num w:numId="25">
-    <w:abstractNumId w:val="25"/>
+    <w:abstractNumId w:val="29"/>
   </w:num>
   <w:num w:numId="26">
-    <w:abstractNumId w:val="22"/>
+    <w:abstractNumId w:val="26"/>
   </w:num>
   <w:num w:numId="27">
-    <w:abstractNumId w:val="17"/>
+    <w:abstractNumId w:val="21"/>
   </w:num>
   <w:num w:numId="28">
     <w:abstractNumId w:val="0"/>
@@ -26734,40 +27798,61 @@
     <w:abstractNumId w:val="2"/>
   </w:num>
   <w:num w:numId="30">
-    <w:abstractNumId w:val="40"/>
+    <w:abstractNumId w:val="47"/>
   </w:num>
   <w:num w:numId="31">
-    <w:abstractNumId w:val="16"/>
+    <w:abstractNumId w:val="19"/>
   </w:num>
   <w:num w:numId="32">
+    <w:abstractNumId w:val="32"/>
+  </w:num>
+  <w:num w:numId="33">
+    <w:abstractNumId w:val="30"/>
+  </w:num>
+  <w:num w:numId="34">
+    <w:abstractNumId w:val="10"/>
+  </w:num>
+  <w:num w:numId="35">
+    <w:abstractNumId w:val="33"/>
+  </w:num>
+  <w:num w:numId="36">
     <w:abstractNumId w:val="28"/>
   </w:num>
-  <w:num w:numId="33">
-    <w:abstractNumId w:val="26"/>
-  </w:num>
-  <w:num w:numId="34">
-    <w:abstractNumId w:val="9"/>
-  </w:num>
-  <w:num w:numId="35">
-    <w:abstractNumId w:val="29"/>
-  </w:num>
-  <w:num w:numId="36">
-    <w:abstractNumId w:val="24"/>
-  </w:num>
   <w:num w:numId="37">
-    <w:abstractNumId w:val="15"/>
+    <w:abstractNumId w:val="18"/>
   </w:num>
   <w:num w:numId="38">
-    <w:abstractNumId w:val="34"/>
+    <w:abstractNumId w:val="39"/>
   </w:num>
   <w:num w:numId="39">
-    <w:abstractNumId w:val="6"/>
+    <w:abstractNumId w:val="7"/>
   </w:num>
   <w:num w:numId="40">
-    <w:abstractNumId w:val="37"/>
+    <w:abstractNumId w:val="44"/>
   </w:num>
   <w:num w:numId="41">
+    <w:abstractNumId w:val="5"/>
+  </w:num>
+  <w:num w:numId="42">
+    <w:abstractNumId w:val="20"/>
+  </w:num>
+  <w:num w:numId="43">
     <w:abstractNumId w:val="4"/>
+  </w:num>
+  <w:num w:numId="44">
+    <w:abstractNumId w:val="42"/>
+  </w:num>
+  <w:num w:numId="45">
+    <w:abstractNumId w:val="13"/>
+  </w:num>
+  <w:num w:numId="46">
+    <w:abstractNumId w:val="43"/>
+  </w:num>
+  <w:num w:numId="47">
+    <w:abstractNumId w:val="38"/>
+  </w:num>
+  <w:num w:numId="48">
+    <w:abstractNumId w:val="15"/>
   </w:num>
 </w:numbering>
 </file>
@@ -26785,7 +27870,7 @@
     </w:rPrDefault>
     <w:pPrDefault/>
   </w:docDefaults>
-  <w:latentStyles w:defLockedState="0" w:defUIPriority="99" w:defSemiHidden="0" w:defUnhideWhenUsed="0" w:defQFormat="0" w:count="380">
+  <w:latentStyles w:defLockedState="0" w:defUIPriority="99" w:defSemiHidden="0" w:defUnhideWhenUsed="0" w:defQFormat="0" w:count="382">
     <w:lsdException w:name="Normal" w:uiPriority="0" w:qFormat="1"/>
     <w:lsdException w:name="heading 1" w:uiPriority="9" w:qFormat="1"/>
     <w:lsdException w:name="heading 2" w:semiHidden="1" w:uiPriority="9" w:unhideWhenUsed="1" w:qFormat="1"/>
@@ -26891,7 +27976,6 @@
     <w:lsdException w:name="HTML Sample" w:semiHidden="1" w:unhideWhenUsed="1"/>
     <w:lsdException w:name="HTML Typewriter" w:semiHidden="1" w:unhideWhenUsed="1"/>
     <w:lsdException w:name="HTML Variable" w:semiHidden="1" w:unhideWhenUsed="1"/>
-    <w:lsdException w:name="Normal Table" w:semiHidden="1" w:unhideWhenUsed="1"/>
     <w:lsdException w:name="annotation subject" w:semiHidden="1" w:unhideWhenUsed="1"/>
     <w:lsdException w:name="No List" w:semiHidden="1" w:unhideWhenUsed="1"/>
     <w:lsdException w:name="Outline List 1" w:semiHidden="1" w:unhideWhenUsed="1"/>
@@ -26937,11 +28021,9 @@
     <w:lsdException w:name="Table Subtle 1" w:semiHidden="1" w:unhideWhenUsed="1"/>
     <w:lsdException w:name="Table Subtle 2" w:semiHidden="1" w:unhideWhenUsed="1"/>
     <w:lsdException w:name="Table Web 1" w:semiHidden="1" w:unhideWhenUsed="1"/>
-    <w:lsdException w:name="Table Web 2" w:semiHidden="1" w:unhideWhenUsed="1"/>
     <w:lsdException w:name="Table Web 3" w:semiHidden="1" w:unhideWhenUsed="1"/>
     <w:lsdException w:name="Balloon Text" w:semiHidden="1" w:unhideWhenUsed="1"/>
     <w:lsdException w:name="Table Grid" w:uiPriority="39"/>
-    <w:lsdException w:name="Table Theme" w:semiHidden="1" w:unhideWhenUsed="1"/>
     <w:lsdException w:name="Note Level 1" w:semiHidden="1" w:unhideWhenUsed="1"/>
     <w:lsdException w:name="Note Level 2" w:semiHidden="1" w:unhideWhenUsed="1"/>
     <w:lsdException w:name="Note Level 3" w:semiHidden="1" w:unhideWhenUsed="1"/>
@@ -27166,6 +28248,8 @@
     <w:lsdException w:name="List Table 5 Dark Accent 6" w:uiPriority="50"/>
     <w:lsdException w:name="List Table 6 Colorful Accent 6" w:uiPriority="51"/>
     <w:lsdException w:name="List Table 7 Colorful Accent 6" w:uiPriority="52"/>
+    <w:lsdException w:name="Mention" w:semiHidden="1" w:unhideWhenUsed="1"/>
+    <w:lsdException w:name="Smart Hyperlink" w:semiHidden="1" w:unhideWhenUsed="1"/>
   </w:latentStyles>
   <w:style w:type="paragraph" w:default="1" w:styleId="Normal">
     <w:name w:val="Normal"/>
@@ -27937,7 +29021,7 @@
 </file>
 
 <file path=customXml/itemProps1.xml><?xml version="1.0" encoding="utf-8"?>
-<ds:datastoreItem xmlns:ds="http://schemas.openxmlformats.org/officeDocument/2006/customXml" ds:itemID="{79717826-4682-BF4D-8132-FBE3672F229E}">
+<ds:datastoreItem xmlns:ds="http://schemas.openxmlformats.org/officeDocument/2006/customXml" ds:itemID="{A156FE7E-FC47-1846-94E3-E90DB8B13B8F}">
   <ds:schemaRefs>
     <ds:schemaRef ds:uri="http://schemas.openxmlformats.org/officeDocument/2006/bibliography"/>
   </ds:schemaRefs>

</xml_diff>